<commit_message>
Updating resume and the slider
</commit_message>
<xml_diff>
--- a/files/My-Resume.docx
+++ b/files/My-Resume.docx
@@ -1125,7 +1125,23 @@
           <w:sz w:val="24"/>
           <w:szCs w:val="24"/>
         </w:rPr>
-        <w:t>Knows Laravel Framework, Bootstrap, HTML and CSS</w:t>
+        <w:t>Knows Laravel Framework, Bootstrap, HTML</w:t>
+      </w:r>
+      <w:r>
+        <w:rPr>
+          <w:rFonts w:ascii="Arial" w:hAnsi="Arial" w:cs="Arial"/>
+          <w:sz w:val="24"/>
+          <w:szCs w:val="24"/>
+        </w:rPr>
+        <w:t>,</w:t>
+      </w:r>
+      <w:r>
+        <w:rPr>
+          <w:rFonts w:ascii="Arial" w:hAnsi="Arial" w:cs="Arial"/>
+          <w:sz w:val="24"/>
+          <w:szCs w:val="24"/>
+        </w:rPr>
+        <w:t xml:space="preserve"> CSS</w:t>
       </w:r>
       <w:r>
         <w:rPr>
@@ -1141,7 +1157,15 @@
           <w:sz w:val="24"/>
           <w:szCs w:val="24"/>
         </w:rPr>
-        <w:t>, Vue</w:t>
+        <w:t xml:space="preserve">, </w:t>
+      </w:r>
+      <w:r>
+        <w:rPr>
+          <w:rFonts w:ascii="Arial" w:hAnsi="Arial" w:cs="Arial"/>
+          <w:sz w:val="24"/>
+          <w:szCs w:val="24"/>
+        </w:rPr>
+        <w:t>Vue</w:t>
       </w:r>
     </w:p>
     <w:p>

</xml_diff>